<commit_message>
updated document for design patterns.
</commit_message>
<xml_diff>
--- a/ProjectDocumentation/Projektni obrasci.docx
+++ b/ProjectDocumentation/Projektni obrasci.docx
@@ -1738,14 +1738,14 @@
         <w:rPr>
           <w:lang w:val="en-US"/>
         </w:rPr>
-        <w:t xml:space="preserve"> s</w:t>
-      </w:r>
-      <w:proofErr w:type="spellStart"/>
-      <w:r>
-        <w:rPr>
-          <w:lang w:val="en-US"/>
-        </w:rPr>
-        <w:t>lika</w:t>
+        <w:t xml:space="preserve"> </w:t>
+      </w:r>
+      <w:proofErr w:type="spellStart"/>
+      <w:r>
+        <w:rPr>
+          <w:lang w:val="en-US"/>
+        </w:rPr>
+        <w:t>slika</w:t>
       </w:r>
       <w:proofErr w:type="spellEnd"/>
       <w:r>
@@ -1821,35 +1821,140 @@
         <w:rPr>
           <w:lang w:val="en-US"/>
         </w:rPr>
-        <w:t xml:space="preserve">Subject: </w:t>
-      </w:r>
-      <w:proofErr w:type="spellStart"/>
-      <w:r>
-        <w:rPr>
-          <w:lang w:val="en-US"/>
-        </w:rPr>
-        <w:t>NSObject</w:t>
-      </w:r>
-      <w:proofErr w:type="spellEnd"/>
-    </w:p>
-    <w:p>
-      <w:pPr>
-        <w:rPr>
-          <w:lang w:val="en-US"/>
-        </w:rPr>
-      </w:pPr>
-      <w:r>
-        <w:rPr>
-          <w:lang w:val="en-US"/>
-        </w:rPr>
-        <w:t xml:space="preserve">Concrete Subject: </w:t>
-      </w:r>
-      <w:proofErr w:type="spellStart"/>
-      <w:r>
-        <w:rPr>
-          <w:lang w:val="en-US"/>
-        </w:rPr>
-        <w:t>PhotoCell</w:t>
+        <w:t xml:space="preserve">Pored toga </w:t>
+      </w:r>
+      <w:proofErr w:type="spellStart"/>
+      <w:r>
+        <w:rPr>
+          <w:lang w:val="en-US"/>
+        </w:rPr>
+        <w:t>koristi</w:t>
+      </w:r>
+      <w:proofErr w:type="spellEnd"/>
+      <w:r>
+        <w:rPr>
+          <w:lang w:val="en-US"/>
+        </w:rPr>
+        <w:t xml:space="preserve"> se I da </w:t>
+      </w:r>
+      <w:proofErr w:type="spellStart"/>
+      <w:r>
+        <w:rPr>
+          <w:lang w:val="en-US"/>
+        </w:rPr>
+        <w:t>obavesti</w:t>
+      </w:r>
+      <w:proofErr w:type="spellEnd"/>
+      <w:r>
+        <w:rPr>
+          <w:lang w:val="en-US"/>
+        </w:rPr>
+        <w:t xml:space="preserve"> view controller-e, </w:t>
+      </w:r>
+      <w:proofErr w:type="spellStart"/>
+      <w:r>
+        <w:rPr>
+          <w:lang w:val="en-US"/>
+        </w:rPr>
+        <w:t>kada</w:t>
+      </w:r>
+      <w:proofErr w:type="spellEnd"/>
+      <w:r>
+        <w:rPr>
+          <w:lang w:val="en-US"/>
+        </w:rPr>
+        <w:t xml:space="preserve"> se </w:t>
+      </w:r>
+      <w:proofErr w:type="spellStart"/>
+      <w:r>
+        <w:rPr>
+          <w:lang w:val="en-US"/>
+        </w:rPr>
+        <w:t>doda</w:t>
+      </w:r>
+      <w:proofErr w:type="spellEnd"/>
+      <w:r>
+        <w:rPr>
+          <w:lang w:val="en-US"/>
+        </w:rPr>
+        <w:t xml:space="preserve"> </w:t>
+      </w:r>
+      <w:proofErr w:type="spellStart"/>
+      <w:r>
+        <w:rPr>
+          <w:lang w:val="en-US"/>
+        </w:rPr>
+        <w:t>ili</w:t>
+      </w:r>
+      <w:proofErr w:type="spellEnd"/>
+      <w:r>
+        <w:rPr>
+          <w:lang w:val="en-US"/>
+        </w:rPr>
+        <w:t xml:space="preserve"> </w:t>
+      </w:r>
+      <w:proofErr w:type="spellStart"/>
+      <w:r>
+        <w:rPr>
+          <w:lang w:val="en-US"/>
+        </w:rPr>
+        <w:t>obrise</w:t>
+      </w:r>
+      <w:proofErr w:type="spellEnd"/>
+      <w:r>
+        <w:rPr>
+          <w:lang w:val="en-US"/>
+        </w:rPr>
+        <w:t xml:space="preserve"> </w:t>
+      </w:r>
+      <w:proofErr w:type="spellStart"/>
+      <w:r>
+        <w:rPr>
+          <w:lang w:val="en-US"/>
+        </w:rPr>
+        <w:t>neka</w:t>
+      </w:r>
+      <w:proofErr w:type="spellEnd"/>
+      <w:r>
+        <w:rPr>
+          <w:lang w:val="en-US"/>
+        </w:rPr>
+        <w:t xml:space="preserve"> </w:t>
+      </w:r>
+      <w:proofErr w:type="spellStart"/>
+      <w:r>
+        <w:rPr>
+          <w:lang w:val="en-US"/>
+        </w:rPr>
+        <w:t>slika</w:t>
+      </w:r>
+      <w:proofErr w:type="spellEnd"/>
+      <w:r>
+        <w:rPr>
+          <w:lang w:val="en-US"/>
+        </w:rPr>
+        <w:t xml:space="preserve"> </w:t>
+      </w:r>
+      <w:proofErr w:type="spellStart"/>
+      <w:r>
+        <w:rPr>
+          <w:lang w:val="en-US"/>
+        </w:rPr>
+        <w:t>iz</w:t>
+      </w:r>
+      <w:proofErr w:type="spellEnd"/>
+      <w:r>
+        <w:rPr>
+          <w:lang w:val="en-US"/>
+        </w:rPr>
+        <w:t xml:space="preserve"> </w:t>
+      </w:r>
+      <w:proofErr w:type="spellStart"/>
+      <w:r>
+        <w:rPr>
+          <w:lang w:val="en-US"/>
+        </w:rPr>
+        <w:t>albuma</w:t>
       </w:r>
       <w:proofErr w:type="spellEnd"/>
       <w:r>
@@ -1863,50 +1968,37 @@
         <w:rPr>
           <w:lang w:val="en-US"/>
         </w:rPr>
-        <w:t>AlbumCell</w:t>
-      </w:r>
-      <w:proofErr w:type="spellEnd"/>
-      <w:r>
-        <w:rPr>
-          <w:lang w:val="en-US"/>
-        </w:rPr>
-        <w:t xml:space="preserve">, </w:t>
-      </w:r>
-      <w:proofErr w:type="spellStart"/>
-      <w:r>
-        <w:rPr>
-          <w:lang w:val="en-US"/>
-        </w:rPr>
-        <w:t>UserCell</w:t>
-      </w:r>
-      <w:proofErr w:type="spellEnd"/>
-      <w:r>
-        <w:rPr>
-          <w:lang w:val="en-US"/>
-        </w:rPr>
-        <w:t xml:space="preserve">, </w:t>
-      </w:r>
-      <w:proofErr w:type="spellStart"/>
-      <w:r>
-        <w:rPr>
-          <w:lang w:val="en-US"/>
-        </w:rPr>
-        <w:t>MyProfileHeaderView</w:t>
-      </w:r>
-      <w:proofErr w:type="spellEnd"/>
-    </w:p>
-    <w:p>
-      <w:pPr>
-        <w:rPr>
-          <w:lang w:val="en-US"/>
-        </w:rPr>
-      </w:pPr>
-      <w:r>
-        <w:rPr>
-          <w:lang w:val="en-US"/>
-        </w:rPr>
-        <w:t>Observer:</w:t>
-      </w:r>
+        <w:t>kao</w:t>
+      </w:r>
+      <w:proofErr w:type="spellEnd"/>
+      <w:r>
+        <w:rPr>
+          <w:lang w:val="en-US"/>
+        </w:rPr>
+        <w:t xml:space="preserve"> I </w:t>
+      </w:r>
+      <w:proofErr w:type="spellStart"/>
+      <w:r>
+        <w:rPr>
+          <w:lang w:val="en-US"/>
+        </w:rPr>
+        <w:t>kada</w:t>
+      </w:r>
+      <w:proofErr w:type="spellEnd"/>
+      <w:r>
+        <w:rPr>
+          <w:lang w:val="en-US"/>
+        </w:rPr>
+        <w:t xml:space="preserve"> se </w:t>
+      </w:r>
+      <w:proofErr w:type="spellStart"/>
+      <w:r>
+        <w:rPr>
+          <w:lang w:val="en-US"/>
+        </w:rPr>
+        <w:t>doda</w:t>
+      </w:r>
+      <w:proofErr w:type="spellEnd"/>
       <w:r>
         <w:rPr>
           <w:lang w:val="en-US"/>
@@ -1918,81 +2010,198 @@
         <w:rPr>
           <w:lang w:val="en-US"/>
         </w:rPr>
-        <w:t>UIView</w:t>
-      </w:r>
-      <w:proofErr w:type="spellEnd"/>
-    </w:p>
-    <w:p>
-      <w:pPr>
-        <w:rPr>
-          <w:lang w:val="en-US"/>
-        </w:rPr>
-      </w:pPr>
-      <w:proofErr w:type="spellStart"/>
-      <w:r>
-        <w:rPr>
-          <w:lang w:val="en-US"/>
-        </w:rPr>
-        <w:t>ConcreteObserver</w:t>
-      </w:r>
-      <w:proofErr w:type="spellEnd"/>
-      <w:r>
-        <w:rPr>
-          <w:lang w:val="en-US"/>
-        </w:rPr>
-        <w:t xml:space="preserve">: </w:t>
-      </w:r>
-      <w:proofErr w:type="spellStart"/>
-      <w:r>
-        <w:rPr>
-          <w:lang w:val="en-US"/>
-        </w:rPr>
-        <w:t>IBOutlet</w:t>
-      </w:r>
-      <w:proofErr w:type="spellEnd"/>
-      <w:r>
-        <w:rPr>
-          <w:lang w:val="en-US"/>
-        </w:rPr>
-        <w:t xml:space="preserve">-I, </w:t>
-      </w:r>
-      <w:proofErr w:type="spellStart"/>
-      <w:r>
-        <w:rPr>
-          <w:lang w:val="en-US"/>
-        </w:rPr>
-        <w:t>odnosno</w:t>
-      </w:r>
-      <w:proofErr w:type="spellEnd"/>
-      <w:r>
-        <w:rPr>
-          <w:lang w:val="en-US"/>
-        </w:rPr>
-        <w:t xml:space="preserve"> </w:t>
-      </w:r>
-      <w:proofErr w:type="spellStart"/>
-      <w:r>
-        <w:rPr>
-          <w:lang w:val="en-US"/>
-        </w:rPr>
-        <w:t>subview-i</w:t>
-      </w:r>
-      <w:proofErr w:type="spellEnd"/>
-      <w:r>
-        <w:rPr>
-          <w:lang w:val="en-US"/>
-        </w:rPr>
-        <w:t xml:space="preserve"> Concrete Subject-a</w:t>
-      </w:r>
-    </w:p>
-    <w:p>
-      <w:pPr>
-        <w:rPr>
-          <w:lang w:val="sr-Latn-RS"/>
-        </w:rPr>
-      </w:pPr>
+        <w:t>neki</w:t>
+      </w:r>
+      <w:proofErr w:type="spellEnd"/>
+      <w:r>
+        <w:rPr>
+          <w:lang w:val="en-US"/>
+        </w:rPr>
+        <w:t xml:space="preserve"> korisnik.</w:t>
+      </w:r>
       <w:bookmarkStart w:id="0" w:name="_GoBack"/>
       <w:bookmarkEnd w:id="0"/>
+    </w:p>
+    <w:p>
+      <w:pPr>
+        <w:rPr>
+          <w:lang w:val="en-US"/>
+        </w:rPr>
+      </w:pPr>
+      <w:r>
+        <w:rPr>
+          <w:lang w:val="en-US"/>
+        </w:rPr>
+        <w:t xml:space="preserve">Subject: </w:t>
+      </w:r>
+      <w:proofErr w:type="spellStart"/>
+      <w:r>
+        <w:rPr>
+          <w:lang w:val="en-US"/>
+        </w:rPr>
+        <w:t>NSObject</w:t>
+      </w:r>
+      <w:proofErr w:type="spellEnd"/>
+    </w:p>
+    <w:p>
+      <w:pPr>
+        <w:rPr>
+          <w:lang w:val="en-US"/>
+        </w:rPr>
+      </w:pPr>
+      <w:r>
+        <w:rPr>
+          <w:lang w:val="en-US"/>
+        </w:rPr>
+        <w:t xml:space="preserve">Concrete Subject: </w:t>
+      </w:r>
+      <w:proofErr w:type="spellStart"/>
+      <w:r>
+        <w:rPr>
+          <w:lang w:val="en-US"/>
+        </w:rPr>
+        <w:t>PhotoCell</w:t>
+      </w:r>
+      <w:proofErr w:type="spellEnd"/>
+      <w:r>
+        <w:rPr>
+          <w:lang w:val="en-US"/>
+        </w:rPr>
+        <w:t xml:space="preserve">, </w:t>
+      </w:r>
+      <w:proofErr w:type="spellStart"/>
+      <w:r>
+        <w:rPr>
+          <w:lang w:val="en-US"/>
+        </w:rPr>
+        <w:t>AlbumCell</w:t>
+      </w:r>
+      <w:proofErr w:type="spellEnd"/>
+      <w:r>
+        <w:rPr>
+          <w:lang w:val="en-US"/>
+        </w:rPr>
+        <w:t xml:space="preserve">, </w:t>
+      </w:r>
+      <w:proofErr w:type="spellStart"/>
+      <w:r>
+        <w:rPr>
+          <w:lang w:val="en-US"/>
+        </w:rPr>
+        <w:t>UserCell</w:t>
+      </w:r>
+      <w:proofErr w:type="spellEnd"/>
+      <w:r>
+        <w:rPr>
+          <w:lang w:val="en-US"/>
+        </w:rPr>
+        <w:t xml:space="preserve">, </w:t>
+      </w:r>
+      <w:proofErr w:type="spellStart"/>
+      <w:r>
+        <w:rPr>
+          <w:lang w:val="en-US"/>
+        </w:rPr>
+        <w:t>MyProfileHeaderView</w:t>
+      </w:r>
+      <w:proofErr w:type="spellEnd"/>
+    </w:p>
+    <w:p>
+      <w:pPr>
+        <w:rPr>
+          <w:lang w:val="en-US"/>
+        </w:rPr>
+      </w:pPr>
+      <w:r>
+        <w:rPr>
+          <w:lang w:val="en-US"/>
+        </w:rPr>
+        <w:t>Observer:</w:t>
+      </w:r>
+      <w:r>
+        <w:rPr>
+          <w:lang w:val="en-US"/>
+        </w:rPr>
+        <w:t xml:space="preserve"> </w:t>
+      </w:r>
+      <w:proofErr w:type="spellStart"/>
+      <w:r>
+        <w:rPr>
+          <w:lang w:val="en-US"/>
+        </w:rPr>
+        <w:t>UIView</w:t>
+      </w:r>
+      <w:proofErr w:type="spellEnd"/>
+    </w:p>
+    <w:p>
+      <w:pPr>
+        <w:rPr>
+          <w:lang w:val="en-US"/>
+        </w:rPr>
+      </w:pPr>
+      <w:proofErr w:type="spellStart"/>
+      <w:r>
+        <w:rPr>
+          <w:lang w:val="en-US"/>
+        </w:rPr>
+        <w:t>ConcreteObserver</w:t>
+      </w:r>
+      <w:proofErr w:type="spellEnd"/>
+      <w:r>
+        <w:rPr>
+          <w:lang w:val="en-US"/>
+        </w:rPr>
+        <w:t xml:space="preserve">: </w:t>
+      </w:r>
+      <w:proofErr w:type="spellStart"/>
+      <w:r>
+        <w:rPr>
+          <w:lang w:val="en-US"/>
+        </w:rPr>
+        <w:t>IBOutlet</w:t>
+      </w:r>
+      <w:proofErr w:type="spellEnd"/>
+      <w:r>
+        <w:rPr>
+          <w:lang w:val="en-US"/>
+        </w:rPr>
+        <w:t xml:space="preserve">-I, </w:t>
+      </w:r>
+      <w:proofErr w:type="spellStart"/>
+      <w:r>
+        <w:rPr>
+          <w:lang w:val="en-US"/>
+        </w:rPr>
+        <w:t>odnosno</w:t>
+      </w:r>
+      <w:proofErr w:type="spellEnd"/>
+      <w:r>
+        <w:rPr>
+          <w:lang w:val="en-US"/>
+        </w:rPr>
+        <w:t xml:space="preserve"> </w:t>
+      </w:r>
+      <w:proofErr w:type="spellStart"/>
+      <w:r>
+        <w:rPr>
+          <w:lang w:val="en-US"/>
+        </w:rPr>
+        <w:t>subview-i</w:t>
+      </w:r>
+      <w:proofErr w:type="spellEnd"/>
+      <w:r>
+        <w:rPr>
+          <w:lang w:val="en-US"/>
+        </w:rPr>
+        <w:t xml:space="preserve"> Concrete Subject-a</w:t>
+      </w:r>
+    </w:p>
+    <w:p>
+      <w:pPr>
+        <w:rPr>
+          <w:lang w:val="sr-Latn-RS"/>
+        </w:rPr>
+      </w:pPr>
     </w:p>
     <w:sectPr>
       <w:pgSz w:w="11900" w:h="16840"/>
@@ -2123,6 +2332,7 @@
     <w:lsdException w:name="HTML Sample" w:semiHidden="1" w:unhideWhenUsed="1"/>
     <w:lsdException w:name="HTML Typewriter" w:semiHidden="1" w:unhideWhenUsed="1"/>
     <w:lsdException w:name="HTML Variable" w:semiHidden="1" w:unhideWhenUsed="1"/>
+    <w:lsdException w:name="Normal Table" w:semiHidden="1" w:unhideWhenUsed="1"/>
     <w:lsdException w:name="annotation subject" w:semiHidden="1" w:unhideWhenUsed="1"/>
     <w:lsdException w:name="No List" w:semiHidden="1" w:unhideWhenUsed="1"/>
     <w:lsdException w:name="Outline List 1" w:semiHidden="1" w:unhideWhenUsed="1"/>
@@ -2169,8 +2379,10 @@
     <w:lsdException w:name="Table Subtle 2" w:semiHidden="1" w:unhideWhenUsed="1"/>
     <w:lsdException w:name="Table Web 1" w:semiHidden="1" w:unhideWhenUsed="1"/>
     <w:lsdException w:name="Table Web 2" w:semiHidden="1" w:unhideWhenUsed="1"/>
+    <w:lsdException w:name="Table Web 3" w:semiHidden="1" w:unhideWhenUsed="1"/>
     <w:lsdException w:name="Balloon Text" w:semiHidden="1" w:unhideWhenUsed="1"/>
     <w:lsdException w:name="Table Grid" w:uiPriority="39"/>
+    <w:lsdException w:name="Table Theme" w:semiHidden="1" w:unhideWhenUsed="1"/>
     <w:lsdException w:name="Placeholder Text" w:semiHidden="1"/>
     <w:lsdException w:name="No Spacing" w:uiPriority="1" w:qFormat="1"/>
     <w:lsdException w:name="Light Shading" w:uiPriority="60"/>

</xml_diff>